<commit_message>
Subiendo datos el 30/04/2022
</commit_message>
<xml_diff>
--- a/plantillaODS.docx
+++ b/plantillaODS.docx
@@ -53,11 +53,19 @@
             <w:r>
               <w:rPr>
                 <w:rFonts w:ascii="Verdana" w:hAnsi="Verdana"/>
+                <w:sz w:val="16"/>
+                <w:szCs w:val="16"/>
+              </w:rPr>
+              <w:t>ENTRE</w:t>
+            </w:r>
+            <w:r>
+              <w:rPr>
+                <w:rFonts w:ascii="Verdana" w:hAnsi="Verdana"/>
                 <w:b/>
                 <w:sz w:val="16"/>
                 <w:szCs w:val="16"/>
               </w:rPr>
-              <w:t xml:space="preserve">ENTRE </w:t>
+              <w:t xml:space="preserve"> </w:t>
             </w:r>
             <w:r>
               <w:rPr>
@@ -986,17 +994,7 @@
                 <w:sz w:val="16"/>
                 <w:szCs w:val="16"/>
               </w:rPr>
-              <w:t>TODOS LOS GASTOS EN QUE INCURRA EL PRESTADOR CON MOTIVO DEL DESARROLLO DE LOS SERVICIOS CORRERÁN POR SU CUENTA EXCLUSIVA, EN VIRTUD DE QUE LOS TOMÓ EN CONSIDERACIÓN PARA CONCERTAR EL MONTO DE LA CONTR</w:t>
-            </w:r>
-            <w:bookmarkStart w:id="0" w:name="_GoBack"/>
-            <w:bookmarkEnd w:id="0"/>
-            <w:r>
-              <w:rPr>
-                <w:rFonts w:ascii="Verdana" w:hAnsi="Verdana"/>
-                <w:sz w:val="16"/>
-                <w:szCs w:val="16"/>
-              </w:rPr>
-              <w:t>APRESTACIÓN.   ASÍ MISMO, LAS PARTES CONVIENEN MANTENER LA CONTRAPRESTACIÓN DE LOS SERVICIOS EN UN PRECIO FIJO, MISMO QUE NO PODRÁ MODIFICARSE BAJO NINGÚN MOTIVO O CIRCUNSTANCIA, DURANTE EL PLAZO DE DURACIÓN DE ESTA ORDEN DE SERVICIO.</w:t>
+              <w:t>TODOS LOS GASTOS EN QUE INCURRA EL PRESTADOR CON MOTIVO DEL DESARROLLO DE LOS SERVICIOS CORRERÁN POR SU CUENTA EXCLUSIVA, EN VIRTUD DE QUE LOS TOMÓ EN CONSIDERACIÓN PARA CONCERTAR EL MONTO DE LA CONTRAPRESTACIÓN.   ASÍ MISMO, LAS PARTES CONVIENEN MANTENER LA CONTRAPRESTACIÓN DE LOS SERVICIOS EN UN PRECIO FIJO, MISMO QUE NO PODRÁ MODIFICARSE BAJO NINGÚN MOTIVO O CIRCUNSTANCIA, DURANTE EL PLAZO DE DURACIÓN DE ESTA ORDEN DE SERVICIO.</w:t>
             </w:r>
           </w:p>
         </w:tc>
@@ -1269,7 +1267,17 @@
                 <w:szCs w:val="16"/>
               </w:rPr>
               <w:lastRenderedPageBreak/>
-              <w:t xml:space="preserve">DEBA PAGAR A EL PRESTADOR CON MOTIVO DE ESTA ORDEN Y/O DE CUALQUIER OTRA RELACIÓN COMERCIAL O CONTRACTUAL QUE TENGAN LAS PARTES, INCLUYENDO AQUELLOS ADEUDOS A COMPENSAR QUE AÚN NO SEAN LÍQUIDOS Y EXIGIBLES.   ESTÁN DE ACUERDO LAS PARTES QUE PARA EFECTO DE QUE EL CLIENTE EFECTÚE EL PAGO DE LAS FACTURAS CORRESPONDIENTES, ES Y SERÁ OBLIGACIÓN DE EL PRESTADOR ADJUNTAR EL COMPROBANTE RESPECTIVO DEL ENTERO DE LAS CUOTAS OBRERO PATRONALES EN MATERIA DE SEGURO SOCIAL QUE ESTE ÚLTIMO HAGA MENSUAL O BIMESTRALMENTE ANTE EL INSTITUTO MEXICANO DEL SEGURO SOCIAL, EN LA INTELIGENCIA QUE LA OMISIÓN DEL CITADO REQUISITO DEJARÁ EN APTITUD A EL CLIENTE DE RETENER, SIN RESPONSABILIDAD NI PENALIZACIÓN ALGUNA, LOS PAGOS PENDIENTES POR LOS SERVICIOS CONTRATADOS HASTA EN TANTO EL PRESTADOR NO APORTE LAS EVIDENCIAS DE ELLO.   LAS PARTES QUE SUSCRIBEN LA PRESENTE ORDEN DE SERVICIO CONVIENEN EN QUE LA MISMA CONSTITUYE UN CONTRATO DE PRESTACIÓN DE SERVICIOS ESPECIALIZADOS PARA LA EJECUCIÓN DE LAS ACTIVIDADES O TRABAJOS QUE SE DESCRIBIERON ANTERIORMENTE Y QUE SE </w:t>
+              <w:t>DEBA PAGAR A EL PRESTADOR CON MOTIVO DE ESTA ORDEN Y/O DE CUALQUIER OTRA RELACIÓN COMERCIAL O CONTRACTUAL QUE TENGAN LAS PARTES, INCLUYENDO AQUELLOS ADEUDOS A COMPENSAR QUE AÚN NO SEAN LÍQUIDOS Y EXIGIBLES.   ESTÁN DE ACUERDO LAS PARTES QUE PARA EFECTO DE QUE EL CLIENTE EFECTÚE EL PAGO DE LAS FACTURAS CORRESPONDIENTES, ES Y SERÁ OBLIGACIÓN DE EL PRESTADOR ADJUNTAR EL COMPROBANTE RESPECTIVO DEL ENTERO DE LAS CUOTAS OBRERO PATRONALES EN MATERIA DE SEGURO SOCIAL QUE ESTE ÚLTIMO HAGA MENSUAL O BIMESTRALMENTE ANTE EL INSTITUTO MEXICANO DEL SEGURO SOCIAL, EN LA INTELIGENCIA QUE LA OMISIÓN DEL CITADO REQUISITO DEJARÁ EN APTITUD A EL CLIENTE DE RETENER, SIN RESPONSABILIDAD NI PENALIZACIÓN ALGUNA, LO</w:t>
+            </w:r>
+            <w:bookmarkStart w:id="0" w:name="_GoBack"/>
+            <w:bookmarkEnd w:id="0"/>
+            <w:r>
+              <w:rPr>
+                <w:rFonts w:ascii="Verdana" w:hAnsi="Verdana"/>
+                <w:sz w:val="16"/>
+                <w:szCs w:val="16"/>
+              </w:rPr>
+              <w:t xml:space="preserve">S PAGOS PENDIENTES POR LOS SERVICIOS CONTRATADOS HASTA EN TANTO EL PRESTADOR NO APORTE LAS EVIDENCIAS DE ELLO.   LAS PARTES QUE SUSCRIBEN LA PRESENTE ORDEN DE SERVICIO CONVIENEN EN QUE LA MISMA CONSTITUYE UN CONTRATO DE PRESTACIÓN DE SERVICIOS ESPECIALIZADOS PARA LA EJECUCIÓN DE LAS ACTIVIDADES O TRABAJOS QUE SE DESCRIBIERON ANTERIORMENTE Y QUE SE </w:t>
             </w:r>
             <w:r>
               <w:rPr>
@@ -2574,6 +2582,13 @@
       <w:pStyle w:val="Encabezado"/>
       <w:jc w:val="center"/>
     </w:pPr>
+    <w:r>
+      <w:rPr>
+        <w:rFonts w:ascii="Cambria" w:hAnsi="Cambria" w:cs="Cambria"/>
+        <w:color w:val="000000"/>
+      </w:rPr>
+      <w:t>S2 - CONFIDENCIAL</w:t>
+    </w:r>
   </w:p>
 </w:hdr>
 </file>
@@ -2584,6 +2599,16 @@
     <w:pPr>
       <w:pStyle w:val="Encabezado"/>
     </w:pPr>
+    <w:r>
+      <w:tab/>
+    </w:r>
+    <w:r>
+      <w:rPr>
+        <w:rFonts w:ascii="Cambria" w:hAnsi="Cambria" w:cs="Cambria"/>
+        <w:color w:val="000000"/>
+      </w:rPr>
+      <w:t>S2 - CONFIDENCIAL</w:t>
+    </w:r>
   </w:p>
   <w:p>
     <w:pPr>
@@ -3357,7 +3382,7 @@
 </file>
 
 <file path=customXml/itemProps1.xml><?xml version="1.0" encoding="utf-8"?>
-<ds:datastoreItem xmlns:ds="http://schemas.openxmlformats.org/officeDocument/2006/customXml" ds:itemID="{0734F574-BEC6-4DB1-BB85-DE6315D36AA5}">
+<ds:datastoreItem xmlns:ds="http://schemas.openxmlformats.org/officeDocument/2006/customXml" ds:itemID="{1F2F5AEE-72B4-406B-98F7-46D2BAA85C94}">
   <ds:schemaRefs>
     <ds:schemaRef ds:uri="http://schemas.openxmlformats.org/officeDocument/2006/bibliography"/>
   </ds:schemaRefs>

</xml_diff>